<commit_message>
Small tweaks to new lab on charge distributions
</commit_message>
<xml_diff>
--- a/StudentGuideModule2/potential_charge_distributions/ring_E_field.docx
+++ b/StudentGuideModule2/potential_charge_distributions/ring_E_field.docx
@@ -11,6 +11,148 @@
           <w:szCs w:val="24"/>
         </w:rPr>
       </w:pPr>
+      <w:r>
+        <w:rPr>
+          <w:noProof/>
+        </w:rPr>
+        <mc:AlternateContent>
+          <mc:Choice Requires="wps">
+            <w:drawing>
+              <wp:anchor distT="0" distB="0" distL="114300" distR="114300" simplePos="0" relativeHeight="251660288" behindDoc="0" locked="0" layoutInCell="1" allowOverlap="1" wp14:anchorId="50DFC808" wp14:editId="3409C442">
+                <wp:simplePos x="0" y="0"/>
+                <wp:positionH relativeFrom="column">
+                  <wp:posOffset>1433195</wp:posOffset>
+                </wp:positionH>
+                <wp:positionV relativeFrom="paragraph">
+                  <wp:posOffset>799783</wp:posOffset>
+                </wp:positionV>
+                <wp:extent cx="190500" cy="219075"/>
+                <wp:effectExtent l="0" t="0" r="0" b="9525"/>
+                <wp:wrapNone/>
+                <wp:docPr id="1" name="Text Box 9"/>
+                <wp:cNvGraphicFramePr>
+                  <a:graphicFrameLocks xmlns:a="http://schemas.openxmlformats.org/drawingml/2006/main"/>
+                </wp:cNvGraphicFramePr>
+                <a:graphic xmlns:a="http://schemas.openxmlformats.org/drawingml/2006/main">
+                  <a:graphicData uri="http://schemas.microsoft.com/office/word/2010/wordprocessingShape">
+                    <wps:wsp>
+                      <wps:cNvSpPr txBox="1">
+                        <a:spLocks noChangeArrowheads="1"/>
+                      </wps:cNvSpPr>
+                      <wps:spPr bwMode="auto">
+                        <a:xfrm>
+                          <a:off x="0" y="0"/>
+                          <a:ext cx="190500" cy="219075"/>
+                        </a:xfrm>
+                        <a:prstGeom prst="rect">
+                          <a:avLst/>
+                        </a:prstGeom>
+                        <a:noFill/>
+                        <a:ln>
+                          <a:noFill/>
+                        </a:ln>
+                        <a:extLst>
+                          <a:ext uri="{91240B29-F687-4F45-9708-019B960494DF}">
+                            <a14:hiddenLine xmlns:a14="http://schemas.microsoft.com/office/drawing/2010/main" w="9525">
+                              <a:solidFill>
+                                <a:srgbClr val="000000"/>
+                              </a:solidFill>
+                              <a:miter lim="800000"/>
+                              <a:headEnd/>
+                              <a:tailEnd/>
+                            </a14:hiddenLine>
+                          </a:ext>
+                        </a:extLst>
+                      </wps:spPr>
+                      <wps:txbx>
+                        <w:txbxContent>
+                          <w:p>
+                            <w:pPr>
+                              <w:rPr>
+                                <w:rFonts w:ascii="Times New Roman" w:hAnsi="Times New Roman" w:cs="Times New Roman"/>
+                                <w:i/>
+                                <w:sz w:val="18"/>
+                              </w:rPr>
+                            </w:pPr>
+                            <w:proofErr w:type="spellStart"/>
+                            <w:r>
+                              <w:rPr>
+                                <w:rFonts w:ascii="Times New Roman" w:hAnsi="Times New Roman" w:cs="Times New Roman"/>
+                                <w:i/>
+                                <w:sz w:val="18"/>
+                              </w:rPr>
+                              <w:t>P</w:t>
+                            </w:r>
+                            <w:r>
+                              <w:rPr>
+                                <w:rFonts w:ascii="Times New Roman" w:hAnsi="Times New Roman" w:cs="Times New Roman"/>
+                                <w:i/>
+                                <w:sz w:val="18"/>
+                              </w:rPr>
+                              <w:t>x</w:t>
+                            </w:r>
+                            <w:proofErr w:type="spellEnd"/>
+                          </w:p>
+                        </w:txbxContent>
+                      </wps:txbx>
+                      <wps:bodyPr rot="0" vert="horz" wrap="square" lIns="91440" tIns="45720" rIns="91440" bIns="45720" anchor="t" anchorCtr="0" upright="1">
+                        <a:noAutofit/>
+                      </wps:bodyPr>
+                    </wps:wsp>
+                  </a:graphicData>
+                </a:graphic>
+                <wp14:sizeRelH relativeFrom="margin">
+                  <wp14:pctWidth>0</wp14:pctWidth>
+                </wp14:sizeRelH>
+                <wp14:sizeRelV relativeFrom="margin">
+                  <wp14:pctHeight>0</wp14:pctHeight>
+                </wp14:sizeRelV>
+              </wp:anchor>
+            </w:drawing>
+          </mc:Choice>
+          <mc:Fallback>
+            <w:pict>
+              <v:shapetype w14:anchorId="50DFC808" id="_x0000_t202" coordsize="21600,21600" o:spt="202" path="m,l,21600r21600,l21600,xe">
+                <v:stroke joinstyle="miter"/>
+                <v:path gradientshapeok="t" o:connecttype="rect"/>
+              </v:shapetype>
+              <v:shape id="Text Box 9" o:spid="_x0000_s1026" type="#_x0000_t202" style="position:absolute;margin-left:112.85pt;margin-top:63pt;width:15pt;height:17.25pt;z-index:251660288;visibility:visible;mso-wrap-style:square;mso-width-percent:0;mso-height-percent:0;mso-wrap-distance-left:9pt;mso-wrap-distance-top:0;mso-wrap-distance-right:9pt;mso-wrap-distance-bottom:0;mso-position-horizontal:absolute;mso-position-horizontal-relative:text;mso-position-vertical:absolute;mso-position-vertical-relative:text;mso-width-percent:0;mso-height-percent:0;mso-width-relative:margin;mso-height-relative:margin;v-text-anchor:top" o:gfxdata="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" filled="f" stroked="f">
+                <v:textbox>
+                  <w:txbxContent>
+                    <w:p>
+                      <w:pPr>
+                        <w:rPr>
+                          <w:rFonts w:ascii="Times New Roman" w:hAnsi="Times New Roman" w:cs="Times New Roman"/>
+                          <w:i/>
+                          <w:sz w:val="18"/>
+                        </w:rPr>
+                      </w:pPr>
+                      <w:proofErr w:type="spellStart"/>
+                      <w:r>
+                        <w:rPr>
+                          <w:rFonts w:ascii="Times New Roman" w:hAnsi="Times New Roman" w:cs="Times New Roman"/>
+                          <w:i/>
+                          <w:sz w:val="18"/>
+                        </w:rPr>
+                        <w:t>P</w:t>
+                      </w:r>
+                      <w:r>
+                        <w:rPr>
+                          <w:rFonts w:ascii="Times New Roman" w:hAnsi="Times New Roman" w:cs="Times New Roman"/>
+                          <w:i/>
+                          <w:sz w:val="18"/>
+                        </w:rPr>
+                        <w:t>x</w:t>
+                      </w:r>
+                      <w:proofErr w:type="spellEnd"/>
+                    </w:p>
+                  </w:txbxContent>
+                </v:textbox>
+              </v:shape>
+            </w:pict>
+          </mc:Fallback>
+        </mc:AlternateContent>
+      </w:r>
       <w:r>
         <w:rPr>
           <w:noProof/>
@@ -2348,6 +2490,8 @@
         </w:rPr>
         <w:t xml:space="preserve"> </w:t>
       </w:r>
+      <w:bookmarkStart w:id="0" w:name="_GoBack"/>
+      <w:bookmarkEnd w:id="0"/>
     </w:p>
     <w:sectPr>
       <w:pgSz w:w="12240" w:h="15840"/>
@@ -2752,7 +2896,7 @@
   <w:style w:type="paragraph" w:default="1" w:styleId="Normal">
     <w:name w:val="Normal"/>
     <w:qFormat/>
-    <w:rsid w:val="005C5548"/>
+    <w:rsid w:val="00315ABA"/>
   </w:style>
   <w:style w:type="character" w:default="1" w:styleId="DefaultParagraphFont">
     <w:name w:val="Default Paragraph Font"/>

</xml_diff>